<commit_message>
Work on application B
</commit_message>
<xml_diff>
--- a/Applicant_B.docx
+++ b/Applicant_B.docx
@@ -71,7 +71,619 @@
           <w:rFonts w:ascii="Times New Roman" w:hAnsi="Times New Roman"/>
           <w:sz w:val="28"/>
           <w:szCs w:val="32"/>
-          <w:lang w:val="en-US"/>
+        </w:rPr>
+      </w:pPr>
+      <w:r>
+        <w:rPr>
+          <w:rFonts w:ascii="Times New Roman" w:hAnsi="Times New Roman"/>
+          <w:sz w:val="28"/>
+          <w:szCs w:val="32"/>
+        </w:rPr>
+        <w:t>Запуск системы можно осуществить следующим образом:</w:t>
+      </w:r>
+    </w:p>
+    <w:p>
+      <w:pPr>
+        <w:pBdr>
+          <w:top w:val="single" w:sz="6" w:space="5" w:color="CCCCCC"/>
+          <w:left w:val="single" w:sz="6" w:space="8" w:color="CCCCCC"/>
+          <w:bottom w:val="single" w:sz="6" w:space="5" w:color="CCCCCC"/>
+          <w:right w:val="single" w:sz="6" w:space="8" w:color="CCCCCC"/>
+        </w:pBdr>
+        <w:shd w:val="clear" w:color="auto" w:fill="F8F8F8"/>
+        <w:tabs>
+          <w:tab w:val="left" w:pos="916"/>
+          <w:tab w:val="left" w:pos="1832"/>
+          <w:tab w:val="left" w:pos="2748"/>
+          <w:tab w:val="left" w:pos="3664"/>
+          <w:tab w:val="left" w:pos="4580"/>
+          <w:tab w:val="left" w:pos="5496"/>
+          <w:tab w:val="left" w:pos="6412"/>
+          <w:tab w:val="left" w:pos="7328"/>
+          <w:tab w:val="left" w:pos="8244"/>
+          <w:tab w:val="left" w:pos="9160"/>
+          <w:tab w:val="left" w:pos="10076"/>
+          <w:tab w:val="left" w:pos="10992"/>
+          <w:tab w:val="left" w:pos="11908"/>
+          <w:tab w:val="left" w:pos="12824"/>
+          <w:tab w:val="left" w:pos="13740"/>
+          <w:tab w:val="left" w:pos="14656"/>
+        </w:tabs>
+        <w:spacing w:after="0" w:line="240" w:lineRule="auto"/>
+        <w:rPr>
+          <w:rFonts w:ascii="Consolas" w:hAnsi="Consolas" w:cs="Consolas"/>
+          <w:lang w:val="en-US"/>
+        </w:rPr>
+      </w:pPr>
+      <w:proofErr w:type="gramStart"/>
+      <w:r>
+        <w:rPr>
+          <w:rFonts w:ascii="Consolas" w:hAnsi="Consolas" w:cs="Consolas"/>
+          <w:lang w:val="en-US"/>
+        </w:rPr>
+        <w:t>java</w:t>
+      </w:r>
+      <w:proofErr w:type="gramEnd"/>
+      <w:r>
+        <w:rPr>
+          <w:rFonts w:ascii="Consolas" w:hAnsi="Consolas" w:cs="Consolas"/>
+          <w:lang w:val="en-US"/>
+        </w:rPr>
+        <w:t xml:space="preserve"> -</w:t>
+      </w:r>
+      <w:proofErr w:type="spellStart"/>
+      <w:r>
+        <w:rPr>
+          <w:rFonts w:ascii="Consolas" w:hAnsi="Consolas" w:cs="Consolas"/>
+          <w:lang w:val="en-US"/>
+        </w:rPr>
+        <w:t>cp</w:t>
+      </w:r>
+      <w:proofErr w:type="spellEnd"/>
+      <w:r>
+        <w:rPr>
+          <w:rFonts w:ascii="Consolas" w:hAnsi="Consolas" w:cs="Consolas"/>
+          <w:lang w:val="en-US"/>
+        </w:rPr>
+        <w:t xml:space="preserve"> proto-0.0.1.jar;proto-0.0.1-jar-with-dependencies.jar </w:t>
+      </w:r>
+      <w:proofErr w:type="spellStart"/>
+      <w:r>
+        <w:rPr>
+          <w:rFonts w:ascii="Consolas" w:hAnsi="Consolas" w:cs="Consolas"/>
+          <w:lang w:val="en-US"/>
+        </w:rPr>
+        <w:t>proto.Launcher</w:t>
+      </w:r>
+      <w:proofErr w:type="spellEnd"/>
+    </w:p>
+    <w:p>
+      <w:pPr>
+        <w:pBdr>
+          <w:top w:val="single" w:sz="6" w:space="5" w:color="CCCCCC"/>
+          <w:left w:val="single" w:sz="6" w:space="8" w:color="CCCCCC"/>
+          <w:bottom w:val="single" w:sz="6" w:space="5" w:color="CCCCCC"/>
+          <w:right w:val="single" w:sz="6" w:space="8" w:color="CCCCCC"/>
+        </w:pBdr>
+        <w:shd w:val="clear" w:color="auto" w:fill="F8F8F8"/>
+        <w:tabs>
+          <w:tab w:val="left" w:pos="916"/>
+          <w:tab w:val="left" w:pos="1832"/>
+          <w:tab w:val="left" w:pos="2748"/>
+          <w:tab w:val="left" w:pos="3664"/>
+          <w:tab w:val="left" w:pos="4580"/>
+          <w:tab w:val="left" w:pos="5496"/>
+          <w:tab w:val="left" w:pos="6412"/>
+          <w:tab w:val="left" w:pos="7328"/>
+          <w:tab w:val="left" w:pos="8244"/>
+          <w:tab w:val="left" w:pos="9160"/>
+          <w:tab w:val="left" w:pos="10076"/>
+          <w:tab w:val="left" w:pos="10992"/>
+          <w:tab w:val="left" w:pos="11908"/>
+          <w:tab w:val="left" w:pos="12824"/>
+          <w:tab w:val="left" w:pos="13740"/>
+          <w:tab w:val="left" w:pos="14656"/>
+        </w:tabs>
+        <w:spacing w:after="0" w:line="240" w:lineRule="auto"/>
+        <w:rPr>
+          <w:rFonts w:ascii="Consolas" w:hAnsi="Consolas" w:cs="Consolas"/>
+        </w:rPr>
+      </w:pPr>
+    </w:p>
+    <w:p>
+      <w:pPr>
+        <w:pBdr>
+          <w:top w:val="single" w:sz="6" w:space="5" w:color="CCCCCC"/>
+          <w:left w:val="single" w:sz="6" w:space="8" w:color="CCCCCC"/>
+          <w:bottom w:val="single" w:sz="6" w:space="5" w:color="CCCCCC"/>
+          <w:right w:val="single" w:sz="6" w:space="8" w:color="CCCCCC"/>
+        </w:pBdr>
+        <w:shd w:val="clear" w:color="auto" w:fill="F8F8F8"/>
+        <w:tabs>
+          <w:tab w:val="left" w:pos="916"/>
+          <w:tab w:val="left" w:pos="1832"/>
+          <w:tab w:val="left" w:pos="2748"/>
+          <w:tab w:val="left" w:pos="3664"/>
+          <w:tab w:val="left" w:pos="4580"/>
+          <w:tab w:val="left" w:pos="5496"/>
+          <w:tab w:val="left" w:pos="6412"/>
+          <w:tab w:val="left" w:pos="7328"/>
+          <w:tab w:val="left" w:pos="8244"/>
+          <w:tab w:val="left" w:pos="9160"/>
+          <w:tab w:val="left" w:pos="10076"/>
+          <w:tab w:val="left" w:pos="10992"/>
+          <w:tab w:val="left" w:pos="11908"/>
+          <w:tab w:val="left" w:pos="12824"/>
+          <w:tab w:val="left" w:pos="13740"/>
+          <w:tab w:val="left" w:pos="14656"/>
+        </w:tabs>
+        <w:spacing w:after="0" w:line="240" w:lineRule="auto"/>
+        <w:rPr>
+          <w:rFonts w:ascii="Consolas" w:hAnsi="Consolas" w:cs="Consolas"/>
+          <w:lang w:val="en-US"/>
+        </w:rPr>
+      </w:pPr>
+      <w:r>
+        <w:rPr>
+          <w:rFonts w:ascii="Consolas" w:hAnsi="Consolas" w:cs="Consolas"/>
+          <w:lang w:val="en-US"/>
+        </w:rPr>
+        <w:t>Welcome to Proto Compiler 0.0.1! [http://github.com/hisohito/proto-code]</w:t>
+      </w:r>
+    </w:p>
+    <w:p>
+      <w:pPr>
+        <w:pBdr>
+          <w:top w:val="single" w:sz="6" w:space="5" w:color="CCCCCC"/>
+          <w:left w:val="single" w:sz="6" w:space="8" w:color="CCCCCC"/>
+          <w:bottom w:val="single" w:sz="6" w:space="5" w:color="CCCCCC"/>
+          <w:right w:val="single" w:sz="6" w:space="8" w:color="CCCCCC"/>
+        </w:pBdr>
+        <w:shd w:val="clear" w:color="auto" w:fill="F8F8F8"/>
+        <w:tabs>
+          <w:tab w:val="left" w:pos="916"/>
+          <w:tab w:val="left" w:pos="1832"/>
+          <w:tab w:val="left" w:pos="2748"/>
+          <w:tab w:val="left" w:pos="3664"/>
+          <w:tab w:val="left" w:pos="4580"/>
+          <w:tab w:val="left" w:pos="5496"/>
+          <w:tab w:val="left" w:pos="6412"/>
+          <w:tab w:val="left" w:pos="7328"/>
+          <w:tab w:val="left" w:pos="8244"/>
+          <w:tab w:val="left" w:pos="9160"/>
+          <w:tab w:val="left" w:pos="10076"/>
+          <w:tab w:val="left" w:pos="10992"/>
+          <w:tab w:val="left" w:pos="11908"/>
+          <w:tab w:val="left" w:pos="12824"/>
+          <w:tab w:val="left" w:pos="13740"/>
+          <w:tab w:val="left" w:pos="14656"/>
+        </w:tabs>
+        <w:spacing w:after="0" w:line="240" w:lineRule="auto"/>
+        <w:rPr>
+          <w:rFonts w:ascii="Consolas" w:hAnsi="Consolas" w:cs="Consolas"/>
+        </w:rPr>
+      </w:pPr>
+    </w:p>
+    <w:p>
+      <w:pPr>
+        <w:pBdr>
+          <w:top w:val="single" w:sz="6" w:space="5" w:color="CCCCCC"/>
+          <w:left w:val="single" w:sz="6" w:space="8" w:color="CCCCCC"/>
+          <w:bottom w:val="single" w:sz="6" w:space="5" w:color="CCCCCC"/>
+          <w:right w:val="single" w:sz="6" w:space="8" w:color="CCCCCC"/>
+        </w:pBdr>
+        <w:shd w:val="clear" w:color="auto" w:fill="F8F8F8"/>
+        <w:tabs>
+          <w:tab w:val="left" w:pos="916"/>
+          <w:tab w:val="left" w:pos="1832"/>
+          <w:tab w:val="left" w:pos="2748"/>
+          <w:tab w:val="left" w:pos="3664"/>
+          <w:tab w:val="left" w:pos="4580"/>
+          <w:tab w:val="left" w:pos="5496"/>
+          <w:tab w:val="left" w:pos="6412"/>
+          <w:tab w:val="left" w:pos="7328"/>
+          <w:tab w:val="left" w:pos="8244"/>
+          <w:tab w:val="left" w:pos="9160"/>
+          <w:tab w:val="left" w:pos="10076"/>
+          <w:tab w:val="left" w:pos="10992"/>
+          <w:tab w:val="left" w:pos="11908"/>
+          <w:tab w:val="left" w:pos="12824"/>
+          <w:tab w:val="left" w:pos="13740"/>
+          <w:tab w:val="left" w:pos="14656"/>
+        </w:tabs>
+        <w:spacing w:after="0" w:line="240" w:lineRule="auto"/>
+        <w:rPr>
+          <w:rFonts w:ascii="Consolas" w:hAnsi="Consolas" w:cs="Consolas"/>
+          <w:lang w:val="en-US"/>
+        </w:rPr>
+      </w:pPr>
+      <w:r>
+        <w:rPr>
+          <w:rFonts w:ascii="Consolas" w:hAnsi="Consolas" w:cs="Consolas"/>
+          <w:lang w:val="en-US"/>
+        </w:rPr>
+        <w:t>USAGE:</w:t>
+      </w:r>
+    </w:p>
+    <w:p>
+      <w:pPr>
+        <w:pBdr>
+          <w:top w:val="single" w:sz="6" w:space="5" w:color="CCCCCC"/>
+          <w:left w:val="single" w:sz="6" w:space="8" w:color="CCCCCC"/>
+          <w:bottom w:val="single" w:sz="6" w:space="5" w:color="CCCCCC"/>
+          <w:right w:val="single" w:sz="6" w:space="8" w:color="CCCCCC"/>
+        </w:pBdr>
+        <w:shd w:val="clear" w:color="auto" w:fill="F8F8F8"/>
+        <w:tabs>
+          <w:tab w:val="left" w:pos="916"/>
+          <w:tab w:val="left" w:pos="1832"/>
+          <w:tab w:val="left" w:pos="2748"/>
+          <w:tab w:val="left" w:pos="3664"/>
+          <w:tab w:val="left" w:pos="4580"/>
+          <w:tab w:val="left" w:pos="5496"/>
+          <w:tab w:val="left" w:pos="6412"/>
+          <w:tab w:val="left" w:pos="7328"/>
+          <w:tab w:val="left" w:pos="8244"/>
+          <w:tab w:val="left" w:pos="9160"/>
+          <w:tab w:val="left" w:pos="10076"/>
+          <w:tab w:val="left" w:pos="10992"/>
+          <w:tab w:val="left" w:pos="11908"/>
+          <w:tab w:val="left" w:pos="12824"/>
+          <w:tab w:val="left" w:pos="13740"/>
+          <w:tab w:val="left" w:pos="14656"/>
+        </w:tabs>
+        <w:spacing w:after="0" w:line="240" w:lineRule="auto"/>
+        <w:rPr>
+          <w:rFonts w:ascii="Consolas" w:hAnsi="Consolas" w:cs="Consolas"/>
+        </w:rPr>
+      </w:pPr>
+    </w:p>
+    <w:p>
+      <w:pPr>
+        <w:pBdr>
+          <w:top w:val="single" w:sz="6" w:space="5" w:color="CCCCCC"/>
+          <w:left w:val="single" w:sz="6" w:space="8" w:color="CCCCCC"/>
+          <w:bottom w:val="single" w:sz="6" w:space="5" w:color="CCCCCC"/>
+          <w:right w:val="single" w:sz="6" w:space="8" w:color="CCCCCC"/>
+        </w:pBdr>
+        <w:shd w:val="clear" w:color="auto" w:fill="F8F8F8"/>
+        <w:tabs>
+          <w:tab w:val="left" w:pos="916"/>
+          <w:tab w:val="left" w:pos="1832"/>
+          <w:tab w:val="left" w:pos="2748"/>
+          <w:tab w:val="left" w:pos="3664"/>
+          <w:tab w:val="left" w:pos="4580"/>
+          <w:tab w:val="left" w:pos="5496"/>
+          <w:tab w:val="left" w:pos="6412"/>
+          <w:tab w:val="left" w:pos="7328"/>
+          <w:tab w:val="left" w:pos="8244"/>
+          <w:tab w:val="left" w:pos="9160"/>
+          <w:tab w:val="left" w:pos="10076"/>
+          <w:tab w:val="left" w:pos="10992"/>
+          <w:tab w:val="left" w:pos="11908"/>
+          <w:tab w:val="left" w:pos="12824"/>
+          <w:tab w:val="left" w:pos="13740"/>
+          <w:tab w:val="left" w:pos="14656"/>
+        </w:tabs>
+        <w:spacing w:after="0" w:line="240" w:lineRule="auto"/>
+        <w:rPr>
+          <w:rFonts w:ascii="Consolas" w:hAnsi="Consolas" w:cs="Consolas"/>
+          <w:lang w:val="en-US"/>
+        </w:rPr>
+      </w:pPr>
+      <w:proofErr w:type="gramStart"/>
+      <w:r>
+        <w:rPr>
+          <w:rFonts w:ascii="Consolas" w:hAnsi="Consolas" w:cs="Consolas"/>
+          <w:lang w:val="en-US"/>
+        </w:rPr>
+        <w:t>java</w:t>
+      </w:r>
+      <w:proofErr w:type="gramEnd"/>
+      <w:r>
+        <w:rPr>
+          <w:rFonts w:ascii="Consolas" w:hAnsi="Consolas" w:cs="Consolas"/>
+          <w:lang w:val="en-US"/>
+        </w:rPr>
+        <w:t xml:space="preserve"> -</w:t>
+      </w:r>
+      <w:proofErr w:type="spellStart"/>
+      <w:r>
+        <w:rPr>
+          <w:rFonts w:ascii="Consolas" w:hAnsi="Consolas" w:cs="Consolas"/>
+          <w:lang w:val="en-US"/>
+        </w:rPr>
+        <w:t>cp</w:t>
+      </w:r>
+      <w:proofErr w:type="spellEnd"/>
+      <w:r>
+        <w:rPr>
+          <w:rFonts w:ascii="Consolas" w:hAnsi="Consolas" w:cs="Consolas"/>
+          <w:lang w:val="en-US"/>
+        </w:rPr>
+        <w:t xml:space="preserve"> proto-0.0.1.jar </w:t>
+      </w:r>
+      <w:proofErr w:type="spellStart"/>
+      <w:r>
+        <w:rPr>
+          <w:rFonts w:ascii="Consolas" w:hAnsi="Consolas" w:cs="Consolas"/>
+          <w:lang w:val="en-US"/>
+        </w:rPr>
+        <w:t>proto.Launcher</w:t>
+      </w:r>
+      <w:proofErr w:type="spellEnd"/>
+      <w:r>
+        <w:rPr>
+          <w:rFonts w:ascii="Consolas" w:hAnsi="Consolas" w:cs="Consolas"/>
+          <w:lang w:val="en-US"/>
+        </w:rPr>
+        <w:t xml:space="preserve"> [--target=&lt;TARGET&gt;] [--output=&lt;OUTPUT_FILE&gt;] &lt;SOURCE&gt;</w:t>
+      </w:r>
+    </w:p>
+    <w:p>
+      <w:pPr>
+        <w:pBdr>
+          <w:top w:val="single" w:sz="6" w:space="5" w:color="CCCCCC"/>
+          <w:left w:val="single" w:sz="6" w:space="8" w:color="CCCCCC"/>
+          <w:bottom w:val="single" w:sz="6" w:space="5" w:color="CCCCCC"/>
+          <w:right w:val="single" w:sz="6" w:space="8" w:color="CCCCCC"/>
+        </w:pBdr>
+        <w:shd w:val="clear" w:color="auto" w:fill="F8F8F8"/>
+        <w:tabs>
+          <w:tab w:val="left" w:pos="916"/>
+          <w:tab w:val="left" w:pos="1832"/>
+          <w:tab w:val="left" w:pos="2748"/>
+          <w:tab w:val="left" w:pos="3664"/>
+          <w:tab w:val="left" w:pos="4580"/>
+          <w:tab w:val="left" w:pos="5496"/>
+          <w:tab w:val="left" w:pos="6412"/>
+          <w:tab w:val="left" w:pos="7328"/>
+          <w:tab w:val="left" w:pos="8244"/>
+          <w:tab w:val="left" w:pos="9160"/>
+          <w:tab w:val="left" w:pos="10076"/>
+          <w:tab w:val="left" w:pos="10992"/>
+          <w:tab w:val="left" w:pos="11908"/>
+          <w:tab w:val="left" w:pos="12824"/>
+          <w:tab w:val="left" w:pos="13740"/>
+          <w:tab w:val="left" w:pos="14656"/>
+        </w:tabs>
+        <w:spacing w:after="0" w:line="240" w:lineRule="auto"/>
+        <w:rPr>
+          <w:rFonts w:ascii="Consolas" w:hAnsi="Consolas" w:cs="Consolas"/>
+        </w:rPr>
+      </w:pPr>
+    </w:p>
+    <w:p>
+      <w:pPr>
+        <w:pBdr>
+          <w:top w:val="single" w:sz="6" w:space="5" w:color="CCCCCC"/>
+          <w:left w:val="single" w:sz="6" w:space="8" w:color="CCCCCC"/>
+          <w:bottom w:val="single" w:sz="6" w:space="5" w:color="CCCCCC"/>
+          <w:right w:val="single" w:sz="6" w:space="8" w:color="CCCCCC"/>
+        </w:pBdr>
+        <w:shd w:val="clear" w:color="auto" w:fill="F8F8F8"/>
+        <w:tabs>
+          <w:tab w:val="left" w:pos="916"/>
+          <w:tab w:val="left" w:pos="1832"/>
+          <w:tab w:val="left" w:pos="2748"/>
+          <w:tab w:val="left" w:pos="3664"/>
+          <w:tab w:val="left" w:pos="4580"/>
+          <w:tab w:val="left" w:pos="5496"/>
+          <w:tab w:val="left" w:pos="6412"/>
+          <w:tab w:val="left" w:pos="7328"/>
+          <w:tab w:val="left" w:pos="8244"/>
+          <w:tab w:val="left" w:pos="9160"/>
+          <w:tab w:val="left" w:pos="10076"/>
+          <w:tab w:val="left" w:pos="10992"/>
+          <w:tab w:val="left" w:pos="11908"/>
+          <w:tab w:val="left" w:pos="12824"/>
+          <w:tab w:val="left" w:pos="13740"/>
+          <w:tab w:val="left" w:pos="14656"/>
+        </w:tabs>
+        <w:spacing w:after="0" w:line="240" w:lineRule="auto"/>
+        <w:rPr>
+          <w:rFonts w:ascii="Consolas" w:hAnsi="Consolas" w:cs="Consolas"/>
+          <w:lang w:val="en-US"/>
+        </w:rPr>
+      </w:pPr>
+      <w:r>
+        <w:rPr>
+          <w:rFonts w:ascii="Consolas" w:hAnsi="Consolas" w:cs="Consolas"/>
+          <w:lang w:val="en-US"/>
+        </w:rPr>
+        <w:t xml:space="preserve">         &lt;SOURCE&gt; is </w:t>
+      </w:r>
+      <w:proofErr w:type="gramStart"/>
+      <w:r>
+        <w:rPr>
+          <w:rFonts w:ascii="Consolas" w:hAnsi="Consolas" w:cs="Consolas"/>
+          <w:lang w:val="en-US"/>
+        </w:rPr>
+        <w:t>an</w:t>
+      </w:r>
+      <w:proofErr w:type="gramEnd"/>
+      <w:r>
+        <w:rPr>
+          <w:rFonts w:ascii="Consolas" w:hAnsi="Consolas" w:cs="Consolas"/>
+          <w:lang w:val="en-US"/>
+        </w:rPr>
+        <w:t xml:space="preserve"> proto source file</w:t>
+      </w:r>
+    </w:p>
+    <w:p>
+      <w:pPr>
+        <w:pBdr>
+          <w:top w:val="single" w:sz="6" w:space="5" w:color="CCCCCC"/>
+          <w:left w:val="single" w:sz="6" w:space="8" w:color="CCCCCC"/>
+          <w:bottom w:val="single" w:sz="6" w:space="5" w:color="CCCCCC"/>
+          <w:right w:val="single" w:sz="6" w:space="8" w:color="CCCCCC"/>
+        </w:pBdr>
+        <w:shd w:val="clear" w:color="auto" w:fill="F8F8F8"/>
+        <w:tabs>
+          <w:tab w:val="left" w:pos="916"/>
+          <w:tab w:val="left" w:pos="1832"/>
+          <w:tab w:val="left" w:pos="2748"/>
+          <w:tab w:val="left" w:pos="3664"/>
+          <w:tab w:val="left" w:pos="4580"/>
+          <w:tab w:val="left" w:pos="5496"/>
+          <w:tab w:val="left" w:pos="6412"/>
+          <w:tab w:val="left" w:pos="7328"/>
+          <w:tab w:val="left" w:pos="8244"/>
+          <w:tab w:val="left" w:pos="9160"/>
+          <w:tab w:val="left" w:pos="10076"/>
+          <w:tab w:val="left" w:pos="10992"/>
+          <w:tab w:val="left" w:pos="11908"/>
+          <w:tab w:val="left" w:pos="12824"/>
+          <w:tab w:val="left" w:pos="13740"/>
+          <w:tab w:val="left" w:pos="14656"/>
+        </w:tabs>
+        <w:spacing w:after="0" w:line="240" w:lineRule="auto"/>
+        <w:rPr>
+          <w:rFonts w:ascii="Consolas" w:hAnsi="Consolas" w:cs="Consolas"/>
+          <w:lang w:val="en-US"/>
+        </w:rPr>
+      </w:pPr>
+      <w:r>
+        <w:rPr>
+          <w:rFonts w:ascii="Consolas" w:hAnsi="Consolas" w:cs="Consolas"/>
+          <w:lang w:val="en-US"/>
+        </w:rPr>
+        <w:t xml:space="preserve">         &lt;TARGET&gt; is one of supported targets (</w:t>
+      </w:r>
+      <w:proofErr w:type="spellStart"/>
+      <w:r>
+        <w:rPr>
+          <w:rFonts w:ascii="Consolas" w:hAnsi="Consolas" w:cs="Consolas"/>
+          <w:lang w:val="en-US"/>
+        </w:rPr>
+        <w:t>promela</w:t>
+      </w:r>
+      <w:proofErr w:type="spellEnd"/>
+      <w:r>
+        <w:rPr>
+          <w:rFonts w:ascii="Consolas" w:hAnsi="Consolas" w:cs="Consolas"/>
+          <w:lang w:val="en-US"/>
+        </w:rPr>
+        <w:t xml:space="preserve"> by default)</w:t>
+      </w:r>
+    </w:p>
+    <w:p>
+      <w:pPr>
+        <w:pBdr>
+          <w:top w:val="single" w:sz="6" w:space="5" w:color="CCCCCC"/>
+          <w:left w:val="single" w:sz="6" w:space="8" w:color="CCCCCC"/>
+          <w:bottom w:val="single" w:sz="6" w:space="5" w:color="CCCCCC"/>
+          <w:right w:val="single" w:sz="6" w:space="8" w:color="CCCCCC"/>
+        </w:pBdr>
+        <w:shd w:val="clear" w:color="auto" w:fill="F8F8F8"/>
+        <w:tabs>
+          <w:tab w:val="left" w:pos="916"/>
+          <w:tab w:val="left" w:pos="1832"/>
+          <w:tab w:val="left" w:pos="2748"/>
+          <w:tab w:val="left" w:pos="3664"/>
+          <w:tab w:val="left" w:pos="4580"/>
+          <w:tab w:val="left" w:pos="5496"/>
+          <w:tab w:val="left" w:pos="6412"/>
+          <w:tab w:val="left" w:pos="7328"/>
+          <w:tab w:val="left" w:pos="8244"/>
+          <w:tab w:val="left" w:pos="9160"/>
+          <w:tab w:val="left" w:pos="10076"/>
+          <w:tab w:val="left" w:pos="10992"/>
+          <w:tab w:val="left" w:pos="11908"/>
+          <w:tab w:val="left" w:pos="12824"/>
+          <w:tab w:val="left" w:pos="13740"/>
+          <w:tab w:val="left" w:pos="14656"/>
+        </w:tabs>
+        <w:spacing w:after="0" w:line="240" w:lineRule="auto"/>
+        <w:rPr>
+          <w:lang w:val="en-US"/>
+        </w:rPr>
+      </w:pPr>
+      <w:r>
+        <w:rPr>
+          <w:rFonts w:ascii="Consolas" w:hAnsi="Consolas" w:cs="Consolas"/>
+          <w:lang w:val="en-US"/>
+        </w:rPr>
+        <w:t xml:space="preserve">         &lt;OUTPUT_FILE&gt; is an output file name (</w:t>
+      </w:r>
+      <w:proofErr w:type="spellStart"/>
+      <w:r>
+        <w:rPr>
+          <w:rFonts w:ascii="Consolas" w:hAnsi="Consolas" w:cs="Consolas"/>
+          <w:lang w:val="en-US"/>
+        </w:rPr>
+        <w:t>out.pml</w:t>
+      </w:r>
+      <w:proofErr w:type="spellEnd"/>
+      <w:r>
+        <w:rPr>
+          <w:rFonts w:ascii="Consolas" w:hAnsi="Consolas" w:cs="Consolas"/>
+          <w:lang w:val="en-US"/>
+        </w:rPr>
+        <w:t xml:space="preserve"> by default)</w:t>
+      </w:r>
+    </w:p>
+    <w:p>
+      <w:pPr>
+        <w:spacing w:after="0" w:line="360" w:lineRule="auto"/>
+        <w:rPr>
+          <w:rFonts w:ascii="Times New Roman" w:hAnsi="Times New Roman"/>
+          <w:sz w:val="28"/>
+          <w:szCs w:val="32"/>
+        </w:rPr>
+      </w:pPr>
+      <w:r>
+        <w:rPr>
+          <w:rFonts w:ascii="Times New Roman" w:hAnsi="Times New Roman"/>
+          <w:sz w:val="28"/>
+          <w:szCs w:val="32"/>
+        </w:rPr>
+        <w:t xml:space="preserve">Запустим систему, с указанием входного файла </w:t>
+      </w:r>
+      <w:proofErr w:type="spellStart"/>
+      <w:r>
+        <w:rPr>
+          <w:rFonts w:ascii="Times New Roman" w:hAnsi="Times New Roman"/>
+          <w:sz w:val="28"/>
+          <w:szCs w:val="32"/>
+          <w:lang w:val="en-US"/>
+        </w:rPr>
+        <w:t>autpgear</w:t>
+      </w:r>
+      <w:proofErr w:type="spellEnd"/>
+      <w:r>
+        <w:rPr>
+          <w:rFonts w:ascii="Times New Roman" w:hAnsi="Times New Roman"/>
+          <w:sz w:val="28"/>
+          <w:szCs w:val="32"/>
+        </w:rPr>
+        <w:t>.</w:t>
+      </w:r>
+      <w:r>
+        <w:rPr>
+          <w:rFonts w:ascii="Times New Roman" w:hAnsi="Times New Roman"/>
+          <w:sz w:val="28"/>
+          <w:szCs w:val="32"/>
+          <w:lang w:val="en-US"/>
+        </w:rPr>
+        <w:t>proto</w:t>
+      </w:r>
+      <w:r>
+        <w:rPr>
+          <w:rFonts w:ascii="Times New Roman" w:hAnsi="Times New Roman"/>
+          <w:sz w:val="28"/>
+          <w:szCs w:val="32"/>
+        </w:rPr>
+        <w:t>:</w:t>
+      </w:r>
+    </w:p>
+    <w:p>
+      <w:pPr>
+        <w:spacing w:after="0" w:line="360" w:lineRule="auto"/>
+        <w:rPr>
+          <w:rFonts w:ascii="Times New Roman" w:hAnsi="Times New Roman"/>
+          <w:sz w:val="28"/>
+          <w:szCs w:val="32"/>
         </w:rPr>
       </w:pPr>
       <w:bookmarkStart w:id="0" w:name="_GoBack"/>
@@ -1452,7 +2064,7 @@
 </file>
 
 <file path=customXml/itemProps1.xml><?xml version="1.0" encoding="utf-8"?>
-<ds:datastoreItem xmlns:ds="http://schemas.openxmlformats.org/officeDocument/2006/customXml" ds:itemID="{0766AA35-3099-45DF-A981-2004330121BE}">
+<ds:datastoreItem xmlns:ds="http://schemas.openxmlformats.org/officeDocument/2006/customXml" ds:itemID="{669C2C56-973F-4423-A79F-38B7CDF215AD}">
   <ds:schemaRefs>
     <ds:schemaRef ds:uri="http://schemas.openxmlformats.org/officeDocument/2006/bibliography"/>
   </ds:schemaRefs>

</xml_diff>

<commit_message>
Finish editing note for today
</commit_message>
<xml_diff>
--- a/Applicant_B.docx
+++ b/Applicant_B.docx
@@ -1310,6 +1310,8 @@
         </w:rPr>
         <w:t>;</w:t>
       </w:r>
+      <w:bookmarkStart w:id="0" w:name="_GoBack"/>
+      <w:bookmarkEnd w:id="0"/>
     </w:p>
     <w:p>
       <w:pPr>
@@ -2807,16 +2809,7 @@
           <w:lang w:val="en-US"/>
         </w:rPr>
         <w:tab/>
-        <w:t>retu</w:t>
-      </w:r>
-      <w:bookmarkStart w:id="0" w:name="_GoBack"/>
-      <w:bookmarkEnd w:id="0"/>
-      <w:r>
-        <w:rPr>
-          <w:rFonts w:ascii="Consolas" w:hAnsi="Consolas" w:cs="Consolas"/>
-          <w:lang w:val="en-US"/>
-        </w:rPr>
-        <w:t>rn gear1();</w:t>
+        <w:t>return gear1();</w:t>
       </w:r>
     </w:p>
     <w:p>
@@ -12101,6 +12094,7 @@
         <w:rPr>
           <w:rFonts w:ascii="Consolas" w:hAnsi="Consolas" w:cs="Consolas"/>
         </w:rPr>
+        <w:lastRenderedPageBreak/>
         <w:t>2:1:60</w:t>
       </w:r>
     </w:p>
@@ -12140,7 +12134,6 @@
         <w:rPr>
           <w:rFonts w:ascii="Consolas" w:hAnsi="Consolas" w:cs="Consolas"/>
         </w:rPr>
-        <w:lastRenderedPageBreak/>
         <w:t>3:0:62</w:t>
       </w:r>
     </w:p>
@@ -14617,6 +14610,7 @@
           <w:rFonts w:ascii="Consolas" w:hAnsi="Consolas" w:cs="Consolas"/>
           <w:lang w:val="en-US"/>
         </w:rPr>
+        <w:lastRenderedPageBreak/>
         <w:t>spin</w:t>
       </w:r>
       <w:proofErr w:type="gramEnd"/>
@@ -14707,7 +14701,6 @@
           <w:rFonts w:ascii="Consolas" w:hAnsi="Consolas" w:cs="Consolas"/>
           <w:lang w:val="en-US"/>
         </w:rPr>
-        <w:lastRenderedPageBreak/>
         <w:t xml:space="preserve">                stateA1 = 1</w:t>
       </w:r>
     </w:p>
@@ -16913,7 +16906,7 @@
       <w:footerReference w:type="default" r:id="rId8"/>
       <w:pgSz w:w="11906" w:h="16838"/>
       <w:pgMar w:top="1134" w:right="567" w:bottom="1134" w:left="1134" w:header="708" w:footer="708" w:gutter="0"/>
-      <w:pgNumType w:start="99"/>
+      <w:pgNumType w:start="97"/>
       <w:cols w:space="708"/>
       <w:docGrid w:linePitch="360"/>
     </w:sectPr>
@@ -16976,7 +16969,7 @@
           <w:rPr>
             <w:noProof/>
           </w:rPr>
-          <w:t>100</w:t>
+          <w:t>102</w:t>
         </w:r>
         <w:r>
           <w:fldChar w:fldCharType="end"/>
@@ -18285,7 +18278,7 @@
 </file>
 
 <file path=customXml/itemProps1.xml><?xml version="1.0" encoding="utf-8"?>
-<ds:datastoreItem xmlns:ds="http://schemas.openxmlformats.org/officeDocument/2006/customXml" ds:itemID="{52D45D0F-FC96-428B-A024-E0DDAED43A92}">
+<ds:datastoreItem xmlns:ds="http://schemas.openxmlformats.org/officeDocument/2006/customXml" ds:itemID="{0FCADB74-63BE-4617-B2B4-2DF4C7C7558D}">
   <ds:schemaRefs>
     <ds:schemaRef ds:uri="http://schemas.openxmlformats.org/officeDocument/2006/bibliography"/>
   </ds:schemaRefs>

</xml_diff>